<commit_message>
update project introduction progress report 1
</commit_message>
<xml_diff>
--- a/WIP/Users/ThuyLM/FAP_Introduction_EN_v1.1.docx
+++ b/WIP/Users/ThuyLM/FAP_Introduction_EN_v1.1.docx
@@ -44,8 +44,6 @@
         </w:tc>
       </w:tr>
     </w:tbl>
-    <w:bookmarkStart w:id="0" w:name="_GoBack"/>
-    <w:bookmarkEnd w:id="0"/>
     <w:p>
       <w:pPr>
         <w:pStyle w:val="NormalTB"/>
@@ -21929,8 +21927,8 @@
         </w:rPr>
         <w:br w:type="textWrapping" w:clear="all"/>
       </w:r>
-      <w:bookmarkStart w:id="1" w:name="_Ref13883154"/>
-      <w:bookmarkEnd w:id="1"/>
+      <w:bookmarkStart w:id="0" w:name="_Ref13883154"/>
+      <w:bookmarkEnd w:id="0"/>
     </w:p>
     <w:p>
       <w:pPr>
@@ -22306,6 +22304,15 @@
     </w:p>
     <w:sdt>
       <w:sdtPr>
+        <w:rPr>
+          <w:rFonts w:asciiTheme="minorHAnsi" w:eastAsiaTheme="minorEastAsia" w:hAnsiTheme="minorHAnsi" w:cstheme="minorBidi"/>
+          <w:b w:val="0"/>
+          <w:bCs w:val="0"/>
+          <w:color w:val="auto"/>
+          <w:sz w:val="22"/>
+          <w:szCs w:val="22"/>
+          <w:lang w:eastAsia="ja-JP"/>
+        </w:rPr>
         <w:id w:val="-32119218"/>
         <w:docPartObj>
           <w:docPartGallery w:val="Table of Contents"/>
@@ -22314,12 +22321,7 @@
       </w:sdtPr>
       <w:sdtEndPr>
         <w:rPr>
-          <w:rFonts w:asciiTheme="minorHAnsi" w:eastAsiaTheme="minorEastAsia" w:hAnsiTheme="minorHAnsi" w:cstheme="minorBidi"/>
           <w:noProof/>
-          <w:color w:val="auto"/>
-          <w:sz w:val="22"/>
-          <w:szCs w:val="22"/>
-          <w:lang w:eastAsia="ja-JP"/>
         </w:rPr>
       </w:sdtEndPr>
       <w:sdtContent>
@@ -23791,8 +23793,8 @@
           <w:rFonts w:asciiTheme="minorHAnsi" w:hAnsiTheme="minorHAnsi" w:cs="Tahoma"/>
         </w:rPr>
       </w:pPr>
-      <w:bookmarkStart w:id="2" w:name="_Toc396213085"/>
-      <w:bookmarkStart w:id="3" w:name="_Toc419417393"/>
+      <w:bookmarkStart w:id="1" w:name="_Toc396213085"/>
+      <w:bookmarkStart w:id="2" w:name="_Toc419417393"/>
       <w:r>
         <w:rPr>
           <w:rFonts w:asciiTheme="minorHAnsi" w:hAnsiTheme="minorHAnsi" w:cs="Tahoma"/>
@@ -23800,8 +23802,8 @@
         <w:lastRenderedPageBreak/>
         <w:t>INTRODUCTION</w:t>
       </w:r>
+      <w:bookmarkEnd w:id="1"/>
       <w:bookmarkEnd w:id="2"/>
-      <w:bookmarkEnd w:id="3"/>
     </w:p>
     <w:p>
       <w:pPr>
@@ -23819,8 +23821,8 @@
           <w:lang w:val="vi-VN"/>
         </w:rPr>
       </w:pPr>
-      <w:bookmarkStart w:id="4" w:name="_Toc396213086"/>
-      <w:bookmarkStart w:id="5" w:name="_Toc419417394"/>
+      <w:bookmarkStart w:id="3" w:name="_Toc396213086"/>
+      <w:bookmarkStart w:id="4" w:name="_Toc419417394"/>
       <w:r>
         <w:rPr>
           <w:rFonts w:asciiTheme="minorHAnsi" w:hAnsiTheme="minorHAnsi" w:cs="Tahoma"/>
@@ -23830,8 +23832,8 @@
         </w:rPr>
         <w:t>Purpose</w:t>
       </w:r>
+      <w:bookmarkEnd w:id="3"/>
       <w:bookmarkEnd w:id="4"/>
-      <w:bookmarkEnd w:id="5"/>
     </w:p>
     <w:p>
       <w:pPr>
@@ -23880,8 +23882,8 @@
           <w:lang w:val="vi-VN"/>
         </w:rPr>
       </w:pPr>
-      <w:bookmarkStart w:id="6" w:name="_Toc396213087"/>
-      <w:bookmarkStart w:id="7" w:name="_Toc419417395"/>
+      <w:bookmarkStart w:id="5" w:name="_Toc396213087"/>
+      <w:bookmarkStart w:id="6" w:name="_Toc419417395"/>
       <w:r>
         <w:rPr>
           <w:rFonts w:asciiTheme="minorHAnsi" w:hAnsiTheme="minorHAnsi" w:cs="Tahoma"/>
@@ -23891,8 +23893,8 @@
         </w:rPr>
         <w:t>Acronyms and Definitions</w:t>
       </w:r>
+      <w:bookmarkEnd w:id="5"/>
       <w:bookmarkEnd w:id="6"/>
-      <w:bookmarkEnd w:id="7"/>
     </w:p>
     <w:tbl>
       <w:tblPr>
@@ -24122,16 +24124,16 @@
           <w:rFonts w:asciiTheme="minorHAnsi" w:hAnsiTheme="minorHAnsi" w:cs="Tahoma"/>
         </w:rPr>
       </w:pPr>
-      <w:bookmarkStart w:id="8" w:name="_Toc396213088"/>
-      <w:bookmarkStart w:id="9" w:name="_Toc419417396"/>
+      <w:bookmarkStart w:id="7" w:name="_Toc396213088"/>
+      <w:bookmarkStart w:id="8" w:name="_Toc419417396"/>
       <w:r>
         <w:rPr>
           <w:rFonts w:asciiTheme="minorHAnsi" w:hAnsiTheme="minorHAnsi" w:cs="Tahoma"/>
         </w:rPr>
         <w:t>ABSTRACT</w:t>
       </w:r>
+      <w:bookmarkEnd w:id="7"/>
       <w:bookmarkEnd w:id="8"/>
-      <w:bookmarkEnd w:id="9"/>
     </w:p>
     <w:p>
       <w:pPr>
@@ -24266,16 +24268,16 @@
           <w:rFonts w:asciiTheme="minorHAnsi" w:hAnsiTheme="minorHAnsi" w:cs="Tahoma"/>
         </w:rPr>
       </w:pPr>
-      <w:bookmarkStart w:id="10" w:name="_Toc396213089"/>
-      <w:bookmarkStart w:id="11" w:name="_Toc419417397"/>
+      <w:bookmarkStart w:id="9" w:name="_Toc396213089"/>
+      <w:bookmarkStart w:id="10" w:name="_Toc419417397"/>
       <w:r>
         <w:rPr>
           <w:rFonts w:asciiTheme="minorHAnsi" w:hAnsiTheme="minorHAnsi" w:cs="Tahoma"/>
         </w:rPr>
         <w:t>LITERATURE REVIEW</w:t>
       </w:r>
+      <w:bookmarkEnd w:id="9"/>
       <w:bookmarkEnd w:id="10"/>
-      <w:bookmarkEnd w:id="11"/>
     </w:p>
     <w:p>
       <w:pPr>
@@ -25521,8 +25523,8 @@
           <w:rFonts w:asciiTheme="minorHAnsi" w:hAnsiTheme="minorHAnsi" w:cs="Tahoma"/>
         </w:rPr>
       </w:pPr>
-      <w:bookmarkStart w:id="12" w:name="_Toc396213090"/>
-      <w:bookmarkStart w:id="13" w:name="_Toc419417398"/>
+      <w:bookmarkStart w:id="11" w:name="_Toc396213090"/>
+      <w:bookmarkStart w:id="12" w:name="_Toc419417398"/>
       <w:r>
         <w:rPr>
           <w:rFonts w:asciiTheme="minorHAnsi" w:hAnsiTheme="minorHAnsi" w:cs="Tahoma"/>
@@ -25530,8 +25532,8 @@
         <w:lastRenderedPageBreak/>
         <w:t>PROPOSAL</w:t>
       </w:r>
+      <w:bookmarkEnd w:id="11"/>
       <w:bookmarkEnd w:id="12"/>
-      <w:bookmarkEnd w:id="13"/>
     </w:p>
     <w:p>
       <w:pPr>
@@ -25549,8 +25551,8 @@
           <w:lang w:val="vi-VN"/>
         </w:rPr>
       </w:pPr>
-      <w:bookmarkStart w:id="14" w:name="_Toc396213091"/>
-      <w:bookmarkStart w:id="15" w:name="_Toc419417399"/>
+      <w:bookmarkStart w:id="13" w:name="_Toc396213091"/>
+      <w:bookmarkStart w:id="14" w:name="_Toc419417399"/>
       <w:r>
         <w:rPr>
           <w:rFonts w:asciiTheme="minorHAnsi" w:hAnsiTheme="minorHAnsi" w:cs="Tahoma"/>
@@ -25560,8 +25562,8 @@
         </w:rPr>
         <w:t>The idea</w:t>
       </w:r>
+      <w:bookmarkEnd w:id="13"/>
       <w:bookmarkEnd w:id="14"/>
-      <w:bookmarkEnd w:id="15"/>
     </w:p>
     <w:p>
       <w:pPr>
@@ -25592,31 +25594,7 @@
         <w:rPr>
           <w:rFonts w:cs="Tahoma"/>
         </w:rPr>
-        <w:t>Our project – FAP will include some main functions of existing social networks and add some new features such as create room, connect user’s trips as a journey of their life. With the slogan “Share all we have!” w</w:t>
-      </w:r>
-      <w:r>
-        <w:rPr>
-          <w:rFonts w:cs="Tahoma"/>
-        </w:rPr>
-        <w:t>e toward on sharing information</w:t>
-      </w:r>
-      <w:r>
-        <w:rPr>
-          <w:rFonts w:cs="Tahoma"/>
-        </w:rPr>
-        <w:t xml:space="preserve"> and experiences </w:t>
-      </w:r>
-      <w:r>
-        <w:rPr>
-          <w:rFonts w:cs="Tahoma"/>
-        </w:rPr>
-        <w:t>between users</w:t>
-      </w:r>
-      <w:r>
-        <w:rPr>
-          <w:rFonts w:cs="Tahoma"/>
-        </w:rPr>
-        <w:t xml:space="preserve"> and spread the joy of travelling together.</w:t>
+        <w:t>Our project – FAP will include some main functions of existing social networks and add some new features such as create room, connect user’s trips as a journey of their life. With the slogan “Share all we have!” we toward on sharing information and experiences between users and spread the joy of travelling together.</w:t>
       </w:r>
     </w:p>
     <w:p>
@@ -25634,8 +25612,8 @@
           <w:szCs w:val="24"/>
         </w:rPr>
       </w:pPr>
-      <w:bookmarkStart w:id="16" w:name="_Toc396213092"/>
-      <w:bookmarkStart w:id="17" w:name="_Toc419417400"/>
+      <w:bookmarkStart w:id="15" w:name="_Toc396213092"/>
+      <w:bookmarkStart w:id="16" w:name="_Toc419417400"/>
       <w:r>
         <w:rPr>
           <w:rFonts w:asciiTheme="minorHAnsi" w:hAnsiTheme="minorHAnsi" w:cs="Tahoma"/>
@@ -25644,8 +25622,8 @@
         </w:rPr>
         <w:t>Objectives</w:t>
       </w:r>
+      <w:bookmarkEnd w:id="15"/>
       <w:bookmarkEnd w:id="16"/>
-      <w:bookmarkEnd w:id="17"/>
     </w:p>
     <w:p>
       <w:pPr>
@@ -25756,8 +25734,8 @@
           <w:lang w:val="vi-VN"/>
         </w:rPr>
       </w:pPr>
-      <w:bookmarkStart w:id="18" w:name="_Toc396213093"/>
-      <w:bookmarkStart w:id="19" w:name="_Toc419417401"/>
+      <w:bookmarkStart w:id="17" w:name="_Toc396213093"/>
+      <w:bookmarkStart w:id="18" w:name="_Toc419417401"/>
       <w:r>
         <w:rPr>
           <w:rFonts w:asciiTheme="minorHAnsi" w:hAnsiTheme="minorHAnsi" w:cs="Tahoma"/>
@@ -25767,8 +25745,8 @@
         </w:rPr>
         <w:t>Brief description about system</w:t>
       </w:r>
+      <w:bookmarkEnd w:id="17"/>
       <w:bookmarkEnd w:id="18"/>
-      <w:bookmarkEnd w:id="19"/>
     </w:p>
     <w:p>
       <w:pPr>
@@ -25845,6 +25823,112 @@
         </w:rPr>
         <w:t>technologies as: JavaScript, ASP.NET…And we are planning to develop a mobile version for easily sharing and connecting.</w:t>
       </w:r>
+    </w:p>
+    <w:p>
+      <w:pPr>
+        <w:spacing w:after="120"/>
+        <w:jc w:val="both"/>
+        <w:rPr>
+          <w:rFonts w:cs="Tahoma"/>
+          <w:szCs w:val="24"/>
+        </w:rPr>
+      </w:pPr>
+    </w:p>
+    <w:p>
+      <w:pPr>
+        <w:spacing w:after="120"/>
+        <w:jc w:val="center"/>
+        <w:rPr>
+          <w:rFonts w:cs="Tahoma"/>
+          <w:szCs w:val="24"/>
+        </w:rPr>
+      </w:pPr>
+      <w:r>
+        <w:rPr>
+          <w:rFonts w:cs="Tahoma"/>
+          <w:noProof/>
+          <w:szCs w:val="24"/>
+        </w:rPr>
+        <w:lastRenderedPageBreak/>
+        <w:drawing>
+          <wp:inline distT="0" distB="0" distL="0" distR="0" wp14:anchorId="65863277" wp14:editId="684ADAF1">
+            <wp:extent cx="5177790" cy="4072255"/>
+            <wp:effectExtent l="0" t="0" r="3810" b="4445"/>
+            <wp:docPr id="3" name="Picture 3" descr="C:\Users\Tsubaki Yukino\Desktop\FlyAwayPlus Project\Images\Brief.jpg"/>
+            <wp:cNvGraphicFramePr>
+              <a:graphicFrameLocks xmlns:a="http://schemas.openxmlformats.org/drawingml/2006/main" noChangeAspect="1"/>
+            </wp:cNvGraphicFramePr>
+            <a:graphic xmlns:a="http://schemas.openxmlformats.org/drawingml/2006/main">
+              <a:graphicData uri="http://schemas.openxmlformats.org/drawingml/2006/picture">
+                <pic:pic xmlns:pic="http://schemas.openxmlformats.org/drawingml/2006/picture">
+                  <pic:nvPicPr>
+                    <pic:cNvPr id="0" name="Picture 1" descr="C:\Users\Tsubaki Yukino\Desktop\FlyAwayPlus Project\Images\Brief.jpg"/>
+                    <pic:cNvPicPr>
+                      <a:picLocks noChangeAspect="1" noChangeArrowheads="1"/>
+                    </pic:cNvPicPr>
+                  </pic:nvPicPr>
+                  <pic:blipFill>
+                    <a:blip r:embed="rId15">
+                      <a:extLst>
+                        <a:ext uri="{28A0092B-C50C-407E-A947-70E740481C1C}">
+                          <a14:useLocalDpi xmlns:a14="http://schemas.microsoft.com/office/drawing/2010/main" val="0"/>
+                        </a:ext>
+                      </a:extLst>
+                    </a:blip>
+                    <a:srcRect/>
+                    <a:stretch>
+                      <a:fillRect/>
+                    </a:stretch>
+                  </pic:blipFill>
+                  <pic:spPr bwMode="auto">
+                    <a:xfrm>
+                      <a:off x="0" y="0"/>
+                      <a:ext cx="5177790" cy="4072255"/>
+                    </a:xfrm>
+                    <a:prstGeom prst="rect">
+                      <a:avLst/>
+                    </a:prstGeom>
+                    <a:noFill/>
+                    <a:ln>
+                      <a:noFill/>
+                    </a:ln>
+                  </pic:spPr>
+                </pic:pic>
+              </a:graphicData>
+            </a:graphic>
+          </wp:inline>
+        </w:drawing>
+      </w:r>
+    </w:p>
+    <w:p>
+      <w:pPr>
+        <w:spacing w:after="120"/>
+        <w:jc w:val="center"/>
+        <w:rPr>
+          <w:rFonts w:cs="Tahoma"/>
+          <w:i/>
+          <w:szCs w:val="24"/>
+        </w:rPr>
+      </w:pPr>
+      <w:r>
+        <w:rPr>
+          <w:rFonts w:cs="Tahoma"/>
+          <w:i/>
+          <w:szCs w:val="24"/>
+        </w:rPr>
+        <w:t>Figure 1: Brief description of FAP system</w:t>
+      </w:r>
+    </w:p>
+    <w:p>
+      <w:pPr>
+        <w:spacing w:after="120"/>
+        <w:jc w:val="center"/>
+        <w:rPr>
+          <w:rFonts w:cs="Tahoma"/>
+          <w:i/>
+          <w:szCs w:val="24"/>
+        </w:rPr>
+      </w:pPr>
     </w:p>
     <w:p>
       <w:pPr>
@@ -25862,8 +25946,8 @@
           <w:lang w:val="vi-VN"/>
         </w:rPr>
       </w:pPr>
-      <w:bookmarkStart w:id="20" w:name="_Toc396213094"/>
-      <w:bookmarkStart w:id="21" w:name="_Toc419417402"/>
+      <w:bookmarkStart w:id="19" w:name="_Toc396213094"/>
+      <w:bookmarkStart w:id="20" w:name="_Toc419417402"/>
       <w:r>
         <w:rPr>
           <w:rFonts w:asciiTheme="minorHAnsi" w:hAnsiTheme="minorHAnsi" w:cs="Tahoma"/>
@@ -25873,8 +25957,8 @@
         </w:rPr>
         <w:t>System features</w:t>
       </w:r>
+      <w:bookmarkEnd w:id="19"/>
       <w:bookmarkEnd w:id="20"/>
-      <w:bookmarkEnd w:id="21"/>
     </w:p>
     <w:p>
       <w:pPr>
@@ -26106,17 +26190,7 @@
           <w:sz w:val="22"/>
           <w:szCs w:val="22"/>
         </w:rPr>
-        <w:t xml:space="preserve">easily search information of places they want to go, things they can experience at this places, </w:t>
-      </w:r>
-      <w:r>
-        <w:rPr>
-          <w:rFonts w:asciiTheme="minorHAnsi" w:hAnsiTheme="minorHAnsi" w:cs="Tahoma"/>
-          <w:color w:val="000000" w:themeColor="text1"/>
-          <w:sz w:val="22"/>
-          <w:szCs w:val="22"/>
-        </w:rPr>
-        <w:lastRenderedPageBreak/>
-        <w:t>and finding people who want to go to this place.</w:t>
+        <w:t>easily search information of places they want to go, things they can experience at this places, and finding people who want to go to this place.</w:t>
       </w:r>
       <w:r>
         <w:rPr>
@@ -26206,6 +26280,7 @@
           <w:sz w:val="22"/>
           <w:szCs w:val="22"/>
         </w:rPr>
+        <w:lastRenderedPageBreak/>
         <w:t>Searching with name of friends, group or another user:</w:t>
       </w:r>
       <w:r>
@@ -27146,7 +27221,6 @@
           <w:sz w:val="22"/>
           <w:szCs w:val="22"/>
         </w:rPr>
-        <w:lastRenderedPageBreak/>
         <w:t>“</w:t>
       </w:r>
       <w:r>
@@ -27331,6 +27405,7 @@
           <w:sz w:val="22"/>
           <w:szCs w:val="22"/>
         </w:rPr>
+        <w:lastRenderedPageBreak/>
         <w:t>Public room:</w:t>
       </w:r>
       <w:r>
@@ -27546,16 +27621,16 @@
           <w:rFonts w:asciiTheme="minorHAnsi" w:hAnsiTheme="minorHAnsi" w:cs="Tahoma"/>
         </w:rPr>
       </w:pPr>
-      <w:bookmarkStart w:id="22" w:name="_Toc396213095"/>
-      <w:bookmarkStart w:id="23" w:name="_Toc419417403"/>
+      <w:bookmarkStart w:id="21" w:name="_Toc396213095"/>
+      <w:bookmarkStart w:id="22" w:name="_Toc419417403"/>
       <w:r>
         <w:rPr>
           <w:rFonts w:asciiTheme="minorHAnsi" w:hAnsiTheme="minorHAnsi" w:cs="Tahoma"/>
         </w:rPr>
         <w:t>BENEFIT FROM PROJECT</w:t>
       </w:r>
+      <w:bookmarkEnd w:id="21"/>
       <w:bookmarkEnd w:id="22"/>
-      <w:bookmarkEnd w:id="23"/>
     </w:p>
     <w:p>
       <w:pPr>
@@ -27573,8 +27648,8 @@
           <w:lang w:val="vi-VN"/>
         </w:rPr>
       </w:pPr>
-      <w:bookmarkStart w:id="24" w:name="_Toc396213096"/>
-      <w:bookmarkStart w:id="25" w:name="_Toc419417404"/>
+      <w:bookmarkStart w:id="23" w:name="_Toc396213096"/>
+      <w:bookmarkStart w:id="24" w:name="_Toc419417404"/>
       <w:r>
         <w:rPr>
           <w:rFonts w:asciiTheme="minorHAnsi" w:hAnsiTheme="minorHAnsi" w:cs="Tahoma"/>
@@ -27584,8 +27659,8 @@
         </w:rPr>
         <w:t>For our group</w:t>
       </w:r>
+      <w:bookmarkEnd w:id="23"/>
       <w:bookmarkEnd w:id="24"/>
-      <w:bookmarkEnd w:id="25"/>
     </w:p>
     <w:p>
       <w:pPr>
@@ -27715,8 +27790,8 @@
           <w:lang w:val="vi-VN"/>
         </w:rPr>
       </w:pPr>
-      <w:bookmarkStart w:id="26" w:name="_Toc396213097"/>
-      <w:bookmarkStart w:id="27" w:name="_Toc419417405"/>
+      <w:bookmarkStart w:id="25" w:name="_Toc396213097"/>
+      <w:bookmarkStart w:id="26" w:name="_Toc419417405"/>
       <w:r>
         <w:rPr>
           <w:rFonts w:asciiTheme="minorHAnsi" w:hAnsiTheme="minorHAnsi" w:cs="Tahoma"/>
@@ -27726,8 +27801,8 @@
         </w:rPr>
         <w:t>For Community</w:t>
       </w:r>
+      <w:bookmarkEnd w:id="25"/>
       <w:bookmarkEnd w:id="26"/>
-      <w:bookmarkEnd w:id="27"/>
     </w:p>
     <w:p>
       <w:pPr>
@@ -27881,16 +27956,16 @@
           <w:rFonts w:asciiTheme="minorHAnsi" w:hAnsiTheme="minorHAnsi" w:cs="Tahoma"/>
         </w:rPr>
       </w:pPr>
-      <w:bookmarkStart w:id="28" w:name="_Toc396213098"/>
-      <w:bookmarkStart w:id="29" w:name="_Toc419417406"/>
+      <w:bookmarkStart w:id="27" w:name="_Toc396213098"/>
+      <w:bookmarkStart w:id="28" w:name="_Toc419417406"/>
       <w:r>
         <w:rPr>
           <w:rFonts w:asciiTheme="minorHAnsi" w:hAnsiTheme="minorHAnsi" w:cs="Tahoma"/>
         </w:rPr>
         <w:t>CRITICAL ASSUMPTION AND CONSTRAINTS</w:t>
       </w:r>
+      <w:bookmarkEnd w:id="27"/>
       <w:bookmarkEnd w:id="28"/>
-      <w:bookmarkEnd w:id="29"/>
     </w:p>
     <w:p>
       <w:pPr>
@@ -27937,7 +28012,6 @@
           <w:rFonts w:eastAsiaTheme="majorEastAsia" w:cs="Times New Roman"/>
           <w:bCs/>
         </w:rPr>
-        <w:lastRenderedPageBreak/>
         <w:t>Training: We a</w:t>
       </w:r>
       <w:r>
@@ -27945,49 +28019,7 @@
           <w:rFonts w:eastAsiaTheme="majorEastAsia" w:cs="Times New Roman"/>
           <w:bCs/>
         </w:rPr>
-        <w:t xml:space="preserve">ssumed that all developer can train </w:t>
-      </w:r>
-      <w:r>
-        <w:rPr>
-          <w:rFonts w:eastAsiaTheme="majorEastAsia" w:cs="Times New Roman"/>
-          <w:bCs/>
-        </w:rPr>
-        <w:t>.NET</w:t>
-      </w:r>
-      <w:r>
-        <w:rPr>
-          <w:rFonts w:eastAsiaTheme="majorEastAsia" w:cs="Times New Roman"/>
-          <w:bCs/>
-        </w:rPr>
-        <w:t xml:space="preserve"> in a short time. Before starting this project, </w:t>
-      </w:r>
-      <w:r>
-        <w:rPr>
-          <w:rFonts w:eastAsiaTheme="majorEastAsia" w:cs="Times New Roman"/>
-          <w:bCs/>
-        </w:rPr>
-        <w:t>just 2 member</w:t>
-      </w:r>
-      <w:r>
-        <w:rPr>
-          <w:rFonts w:eastAsiaTheme="majorEastAsia" w:cs="Times New Roman"/>
-          <w:bCs/>
-        </w:rPr>
-        <w:t xml:space="preserve"> in o</w:t>
-      </w:r>
-      <w:r>
-        <w:rPr>
-          <w:rFonts w:eastAsiaTheme="majorEastAsia" w:cs="Times New Roman"/>
-          <w:bCs/>
-        </w:rPr>
-        <w:t>ur team have knowledge about .NET</w:t>
-      </w:r>
-      <w:r>
-        <w:rPr>
-          <w:rFonts w:eastAsiaTheme="majorEastAsia" w:cs="Times New Roman"/>
-          <w:bCs/>
-        </w:rPr>
-        <w:t xml:space="preserve">, but with programming techniques which we studied at FU, we have to try the best to not missing any deadline in project plan. Besides that, we also assumed that all members in team have a good healthy to do their tasks. </w:t>
+        <w:t xml:space="preserve">ssumed that all developer can train .NET in a short time. Before starting this project, just 2 member in our team have knowledge about .NET, but with programming techniques which we studied at FU, we have to try the best to not missing any deadline in project plan. Besides that, we also assumed that all members in team have a good healthy to do their tasks. </w:t>
       </w:r>
     </w:p>
     <w:p>
@@ -28011,21 +28043,7 @@
           <w:rFonts w:eastAsiaTheme="majorEastAsia" w:cs="Times New Roman"/>
           <w:bCs/>
         </w:rPr>
-        <w:t>C</w:t>
-      </w:r>
-      <w:r>
-        <w:rPr>
-          <w:rFonts w:eastAsiaTheme="majorEastAsia" w:cs="Times New Roman"/>
-          <w:bCs/>
-        </w:rPr>
-        <w:t>onstraints</w:t>
-      </w:r>
-      <w:r>
-        <w:rPr>
-          <w:rFonts w:eastAsiaTheme="majorEastAsia" w:cs="Times New Roman"/>
-          <w:bCs/>
-        </w:rPr>
-        <w:t>:</w:t>
+        <w:t>Constraints:</w:t>
       </w:r>
     </w:p>
     <w:p>
@@ -28056,7 +28074,50 @@
           <w:rFonts w:eastAsiaTheme="majorEastAsia" w:cs="Times New Roman"/>
           <w:bCs/>
         </w:rPr>
-        <w:t xml:space="preserve"> we must complete task on time. We do not have more time for us to complete developing and deliver application to teachers. Besides, we have to submit report documents before deadline to teacher can review. </w:t>
+        <w:t xml:space="preserve"> </w:t>
+      </w:r>
+      <w:r>
+        <w:rPr>
+          <w:rFonts w:eastAsiaTheme="majorEastAsia" w:cs="Times New Roman"/>
+          <w:bCs/>
+        </w:rPr>
+        <w:t>W</w:t>
+      </w:r>
+      <w:r>
+        <w:rPr>
+          <w:rFonts w:eastAsiaTheme="majorEastAsia" w:cs="Times New Roman"/>
+          <w:bCs/>
+        </w:rPr>
+        <w:t>e must complete task on time.</w:t>
+      </w:r>
+      <w:r>
+        <w:rPr>
+          <w:rFonts w:eastAsiaTheme="majorEastAsia" w:cs="Times New Roman"/>
+          <w:bCs/>
+        </w:rPr>
+        <w:t xml:space="preserve"> We work on 15 weeks, each member works 5h/days and 5 days/week</w:t>
+      </w:r>
+      <w:r>
+        <w:rPr>
+          <w:rFonts w:eastAsiaTheme="majorEastAsia" w:cs="Times New Roman"/>
+          <w:bCs/>
+        </w:rPr>
+        <w:t xml:space="preserve">. </w:t>
+      </w:r>
+      <w:r>
+        <w:rPr>
+          <w:rFonts w:eastAsiaTheme="majorEastAsia" w:cs="Times New Roman"/>
+          <w:bCs/>
+        </w:rPr>
+        <w:t xml:space="preserve">We do not have more time for us to </w:t>
+      </w:r>
+      <w:r>
+        <w:rPr>
+          <w:rFonts w:eastAsiaTheme="majorEastAsia" w:cs="Times New Roman"/>
+          <w:bCs/>
+        </w:rPr>
+        <w:lastRenderedPageBreak/>
+        <w:t xml:space="preserve">complete developing and deliver application to teachers. Besides, we have to submit report documents before deadline to teacher can review. </w:t>
       </w:r>
     </w:p>
     <w:p>
@@ -28120,6 +28181,54 @@
     </w:p>
     <w:p>
       <w:pPr>
+        <w:pStyle w:val="ListParagraph"/>
+        <w:numPr>
+          <w:ilvl w:val="1"/>
+          <w:numId w:val="6"/>
+        </w:numPr>
+        <w:tabs>
+          <w:tab w:val="center" w:pos="4320"/>
+        </w:tabs>
+        <w:jc w:val="both"/>
+        <w:rPr>
+          <w:rFonts w:eastAsiaTheme="majorEastAsia" w:cs="Times New Roman"/>
+          <w:bCs/>
+        </w:rPr>
+      </w:pPr>
+      <w:r>
+        <w:rPr>
+          <w:rFonts w:eastAsiaTheme="majorEastAsia" w:cs="Times New Roman"/>
+          <w:bCs/>
+        </w:rPr>
+        <w:t>Process: We have to follow the software processing of FPT Software</w:t>
+      </w:r>
+    </w:p>
+    <w:p>
+      <w:pPr>
+        <w:pStyle w:val="ListParagraph"/>
+        <w:numPr>
+          <w:ilvl w:val="1"/>
+          <w:numId w:val="6"/>
+        </w:numPr>
+        <w:tabs>
+          <w:tab w:val="center" w:pos="4320"/>
+        </w:tabs>
+        <w:jc w:val="both"/>
+        <w:rPr>
+          <w:rFonts w:eastAsiaTheme="majorEastAsia" w:cs="Times New Roman"/>
+          <w:bCs/>
+        </w:rPr>
+      </w:pPr>
+      <w:r>
+        <w:rPr>
+          <w:rFonts w:eastAsiaTheme="majorEastAsia" w:cs="Times New Roman"/>
+          <w:bCs/>
+        </w:rPr>
+        <w:t>Team member: There are 6 member on our team.</w:t>
+      </w:r>
+    </w:p>
+    <w:p>
+      <w:pPr>
         <w:pStyle w:val="Heading1"/>
         <w:numPr>
           <w:ilvl w:val="0"/>
@@ -28130,16 +28239,16 @@
           <w:rFonts w:asciiTheme="minorHAnsi" w:hAnsiTheme="minorHAnsi" w:cs="Tahoma"/>
         </w:rPr>
       </w:pPr>
-      <w:bookmarkStart w:id="30" w:name="_Toc396213099"/>
-      <w:bookmarkStart w:id="31" w:name="_Toc419417407"/>
+      <w:bookmarkStart w:id="29" w:name="_Toc396213099"/>
+      <w:bookmarkStart w:id="30" w:name="_Toc419417407"/>
       <w:r>
         <w:rPr>
           <w:rFonts w:asciiTheme="minorHAnsi" w:hAnsiTheme="minorHAnsi" w:cs="Tahoma"/>
         </w:rPr>
         <w:t>POTENTIAL RISKS</w:t>
       </w:r>
+      <w:bookmarkEnd w:id="29"/>
       <w:bookmarkEnd w:id="30"/>
-      <w:bookmarkEnd w:id="31"/>
       <w:r>
         <w:rPr>
           <w:rFonts w:asciiTheme="minorHAnsi" w:hAnsiTheme="minorHAnsi" w:cs="Tahoma"/>
@@ -28263,13 +28372,7 @@
         <w:rPr>
           <w:rFonts w:cs="Tahoma"/>
         </w:rPr>
-        <w:t>Lack of know</w:t>
-      </w:r>
-      <w:r>
-        <w:rPr>
-          <w:rFonts w:cs="Tahoma"/>
-        </w:rPr>
-        <w:t>ledge and experience in management.</w:t>
+        <w:t>Sometime, because of careless, team members can lose data, source code… before uploading data to server.</w:t>
       </w:r>
     </w:p>
     <w:p>
@@ -28288,7 +28391,26 @@
         <w:rPr>
           <w:rFonts w:cs="Tahoma"/>
         </w:rPr>
-        <w:t>Sometime, because of careless, team members can lose data, source code… before uploading data to server.</w:t>
+        <w:t>Team member cannot complete their works because of inevitable reasons.</w:t>
+      </w:r>
+    </w:p>
+    <w:p>
+      <w:pPr>
+        <w:pStyle w:val="ListParagraph"/>
+        <w:numPr>
+          <w:ilvl w:val="0"/>
+          <w:numId w:val="9"/>
+        </w:numPr>
+        <w:jc w:val="both"/>
+        <w:rPr>
+          <w:rFonts w:cs="Tahoma"/>
+        </w:rPr>
+      </w:pPr>
+      <w:r>
+        <w:rPr>
+          <w:rFonts w:cs="Tahoma"/>
+        </w:rPr>
+        <w:t>Member training could not be completed.</w:t>
       </w:r>
     </w:p>
     <w:p>
@@ -28303,14 +28425,16 @@
           <w:rFonts w:asciiTheme="minorHAnsi" w:hAnsiTheme="minorHAnsi" w:cs="Tahoma"/>
         </w:rPr>
       </w:pPr>
-      <w:bookmarkStart w:id="32" w:name="_Toc396213100"/>
-      <w:bookmarkStart w:id="33" w:name="_Toc419417408"/>
+      <w:bookmarkStart w:id="31" w:name="_Toc396213100"/>
+      <w:bookmarkStart w:id="32" w:name="_Toc419417408"/>
       <w:r>
         <w:rPr>
           <w:rFonts w:asciiTheme="minorHAnsi" w:hAnsiTheme="minorHAnsi" w:cs="Tahoma"/>
         </w:rPr>
         <w:t>REFERENCES</w:t>
       </w:r>
+      <w:bookmarkStart w:id="33" w:name="_GoBack"/>
+      <w:bookmarkEnd w:id="31"/>
       <w:bookmarkEnd w:id="32"/>
       <w:bookmarkEnd w:id="33"/>
     </w:p>
@@ -28351,7 +28475,7 @@
         </w:rPr>
         <w:t xml:space="preserve"> </w:t>
       </w:r>
-      <w:hyperlink r:id="rId15" w:history="1">
+      <w:hyperlink r:id="rId16" w:history="1">
         <w:r>
           <w:rPr>
             <w:rStyle w:val="Hyperlink"/>
@@ -28396,7 +28520,7 @@
         </w:rPr>
         <w:t xml:space="preserve"> at URL </w:t>
       </w:r>
-      <w:hyperlink r:id="rId16" w:history="1">
+      <w:hyperlink r:id="rId17" w:history="1">
         <w:r>
           <w:rPr>
             <w:rStyle w:val="Hyperlink"/>
@@ -28438,7 +28562,7 @@
         </w:rPr>
         <w:t xml:space="preserve"> at URL </w:t>
       </w:r>
-      <w:hyperlink r:id="rId17" w:history="1">
+      <w:hyperlink r:id="rId18" w:history="1">
         <w:r>
           <w:rPr>
             <w:rStyle w:val="Hyperlink"/>
@@ -28450,8 +28574,8 @@
       </w:hyperlink>
     </w:p>
     <w:sectPr>
-      <w:headerReference w:type="default" r:id="rId18"/>
-      <w:footerReference w:type="default" r:id="rId19"/>
+      <w:headerReference w:type="default" r:id="rId19"/>
+      <w:footerReference w:type="default" r:id="rId20"/>
       <w:pgSz w:w="11907" w:h="16839" w:code="9"/>
       <w:pgMar w:top="1440" w:right="1440" w:bottom="1440" w:left="1440" w:header="720" w:footer="720" w:gutter="0"/>
       <w:cols w:space="720"/>
@@ -28520,7 +28644,7 @@
           <w:rPr>
             <w:noProof/>
           </w:rPr>
-          <w:t>1</w:t>
+          <w:t>11</w:t>
         </w:r>
         <w:r>
           <w:rPr>
@@ -31676,7 +31800,7 @@
 </file>
 
 <file path=customXml/itemProps1.xml><?xml version="1.0" encoding="utf-8"?>
-<ds:datastoreItem xmlns:ds="http://schemas.openxmlformats.org/officeDocument/2006/customXml" ds:itemID="{9F5277B2-A992-4997-8DD0-CD65D77209AB}">
+<ds:datastoreItem xmlns:ds="http://schemas.openxmlformats.org/officeDocument/2006/customXml" ds:itemID="{039A2999-683A-4AB2-BEC5-6F2AF4517EE8}">
   <ds:schemaRefs>
     <ds:schemaRef ds:uri="http://schemas.openxmlformats.org/officeDocument/2006/bibliography"/>
   </ds:schemaRefs>

</xml_diff>